<commit_message>
Lab 2 - Attempt 4
</commit_message>
<xml_diff>
--- a/Lab1/СИИ_лаб1_Фан_Нгок_Туан.docx
+++ b/Lab1/СИИ_лаб1_Фан_Нгок_Туан.docx
@@ -10,6 +10,8 @@
           <w:lang w:val="en-US"/>
         </w:rPr>
       </w:pPr>
+      <w:bookmarkStart w:id="0" w:name="_GoBack"/>
+      <w:bookmarkEnd w:id="0"/>
       <w:r>
         <w:rPr>
           <w:lang w:val="en-US"/>
@@ -1598,8 +1600,6 @@
           <w:lang w:eastAsia="zh-CN"/>
         </w:rPr>
       </w:pPr>
-      <w:bookmarkStart w:id="0" w:name="_GoBack"/>
-      <w:bookmarkEnd w:id="0"/>
     </w:p>
     <w:p>
       <w:pPr>
@@ -20006,7 +20006,6 @@
         <w:t xml:space="preserve">    model = </w:t>
       </w:r>
       <w:proofErr w:type="spellStart"/>
-      <w:proofErr w:type="gramStart"/>
       <w:r>
         <w:rPr>
           <w:rFonts w:ascii="Courier New" w:hAnsi="Courier New" w:cs="Courier New"/>
@@ -20033,7 +20032,6 @@
         <w:t>(</w:t>
       </w:r>
       <w:proofErr w:type="spellStart"/>
-      <w:proofErr w:type="gramEnd"/>
       <w:r>
         <w:rPr>
           <w:rFonts w:ascii="Courier New" w:hAnsi="Courier New" w:cs="Courier New"/>
@@ -20471,21 +20469,7 @@
           <w:rFonts w:eastAsiaTheme="minorEastAsia"/>
           <w:lang w:val="en-US" w:eastAsia="zh-CN"/>
         </w:rPr>
-        <w:t xml:space="preserve">Code listing </w:t>
-      </w:r>
-      <w:r>
-        <w:rPr>
-          <w:rFonts w:eastAsiaTheme="minorEastAsia"/>
-          <w:lang w:val="en-US" w:eastAsia="zh-CN"/>
-        </w:rPr>
-        <w:t>4</w:t>
-      </w:r>
-      <w:r>
-        <w:rPr>
-          <w:rFonts w:eastAsiaTheme="minorEastAsia"/>
-          <w:lang w:val="en-US" w:eastAsia="zh-CN"/>
-        </w:rPr>
-        <w:t xml:space="preserve"> - </w:t>
+        <w:t xml:space="preserve">Code listing 4 - </w:t>
       </w:r>
       <w:r>
         <w:rPr>
@@ -20551,6 +20535,7 @@
       <w:r>
         <w:rPr>
           <w:rFonts w:ascii="Courier New" w:hAnsi="Courier New" w:cs="Courier New"/>
+          <w:noProof/>
           <w:color w:val="080808"/>
           <w:kern w:val="0"/>
           <w:sz w:val="20"/>
@@ -20692,6 +20677,7 @@
       <w:r>
         <w:rPr>
           <w:rFonts w:ascii="Courier New" w:hAnsi="Courier New" w:cs="Courier New"/>
+          <w:noProof/>
           <w:color w:val="080808"/>
           <w:kern w:val="0"/>
           <w:sz w:val="20"/>
@@ -22641,48 +22627,27 @@
           <w:rFonts w:eastAsiaTheme="minorEastAsia"/>
           <w:lang w:val="en-US" w:eastAsia="zh-CN"/>
         </w:rPr>
-        <w:t xml:space="preserve">Code listing </w:t>
+        <w:t>Code listing 5 - Logistic</w:t>
+      </w:r>
+      <w:r>
+        <w:rPr>
+          <w:rFonts w:eastAsiaTheme="minorEastAsia"/>
+          <w:lang w:val="vi-VN" w:eastAsia="zh-CN"/>
+        </w:rPr>
+        <w:t xml:space="preserve"> Regression </w:t>
       </w:r>
       <w:r>
         <w:rPr>
           <w:rFonts w:eastAsiaTheme="minorEastAsia"/>
           <w:lang w:val="en-US" w:eastAsia="zh-CN"/>
         </w:rPr>
-        <w:t>5</w:t>
-      </w:r>
-      <w:r>
-        <w:rPr>
-          <w:rFonts w:eastAsiaTheme="minorEastAsia"/>
-          <w:lang w:val="en-US" w:eastAsia="zh-CN"/>
-        </w:rPr>
-        <w:t xml:space="preserve"> - </w:t>
-      </w:r>
-      <w:r>
-        <w:rPr>
-          <w:rFonts w:eastAsiaTheme="minorEastAsia"/>
-          <w:lang w:val="en-US" w:eastAsia="zh-CN"/>
-        </w:rPr>
-        <w:t>Logistic</w:t>
+        <w:t>Model</w:t>
       </w:r>
       <w:r>
         <w:rPr>
           <w:rFonts w:eastAsiaTheme="minorEastAsia"/>
           <w:lang w:val="vi-VN" w:eastAsia="zh-CN"/>
         </w:rPr>
-        <w:t xml:space="preserve"> Regression </w:t>
-      </w:r>
-      <w:r>
-        <w:rPr>
-          <w:rFonts w:eastAsiaTheme="minorEastAsia"/>
-          <w:lang w:val="en-US" w:eastAsia="zh-CN"/>
-        </w:rPr>
-        <w:t>Model</w:t>
-      </w:r>
-      <w:r>
-        <w:rPr>
-          <w:rFonts w:eastAsiaTheme="minorEastAsia"/>
-          <w:lang w:val="vi-VN" w:eastAsia="zh-CN"/>
-        </w:rPr>
         <w:t xml:space="preserve"> Training</w:t>
       </w:r>
     </w:p>
@@ -22699,6 +22664,7 @@
       <w:r>
         <w:rPr>
           <w:rFonts w:ascii="Courier New" w:hAnsi="Courier New" w:cs="Courier New"/>
+          <w:noProof/>
           <w:sz w:val="20"/>
           <w:szCs w:val="20"/>
           <w:lang w:val="vi-VN" w:eastAsia="ko-KR"/>
@@ -23866,28 +23832,7 @@
           <w:rFonts w:eastAsiaTheme="minorEastAsia"/>
           <w:lang w:val="en-US" w:eastAsia="zh-CN"/>
         </w:rPr>
-        <w:t xml:space="preserve">Code listing </w:t>
-      </w:r>
-      <w:r>
-        <w:rPr>
-          <w:rFonts w:eastAsiaTheme="minorEastAsia"/>
-          <w:lang w:val="en-US" w:eastAsia="zh-CN"/>
-        </w:rPr>
-        <w:t>6</w:t>
-      </w:r>
-      <w:r>
-        <w:rPr>
-          <w:rFonts w:eastAsiaTheme="minorEastAsia"/>
-          <w:lang w:val="en-US" w:eastAsia="zh-CN"/>
-        </w:rPr>
-        <w:t xml:space="preserve"> - </w:t>
-      </w:r>
-      <w:r>
-        <w:rPr>
-          <w:rFonts w:eastAsiaTheme="minorEastAsia"/>
-          <w:lang w:val="en-US" w:eastAsia="zh-CN"/>
-        </w:rPr>
-        <w:t>Model evaluation</w:t>
+        <w:t>Code listing 6 - Model evaluation</w:t>
       </w:r>
     </w:p>
     <w:p>
@@ -23898,6 +23843,7 @@
       </w:pPr>
       <w:r>
         <w:rPr>
+          <w:noProof/>
           <w:lang w:val="vi-VN"/>
         </w:rPr>
         <w:drawing>
@@ -23991,6 +23937,7 @@
       </w:pPr>
       <w:r>
         <w:rPr>
+          <w:noProof/>
           <w:lang w:val="en-US"/>
         </w:rPr>
         <w:lastRenderedPageBreak/>
@@ -24085,6 +24032,7 @@
       </w:pPr>
       <w:r>
         <w:rPr>
+          <w:noProof/>
           <w:lang w:val="en-US"/>
         </w:rPr>
         <w:drawing>
@@ -24185,6 +24133,7 @@
       <w:r>
         <w:rPr>
           <w:b/>
+          <w:noProof/>
           <w:lang w:val="en-US"/>
         </w:rPr>
         <w:lastRenderedPageBreak/>
@@ -30440,7 +30389,7 @@
     <w:charset w:val="00"/>
     <w:family w:val="roman"/>
     <w:pitch w:val="variable"/>
-    <w:sig w:usb0="E0002AFF" w:usb1="C0007843" w:usb2="00000009" w:usb3="00000000" w:csb0="000001FF" w:csb1="00000000"/>
+    <w:sig w:usb0="E0002EFF" w:usb1="C000785B" w:usb2="00000009" w:usb3="00000000" w:csb0="000001FF" w:csb1="00000000"/>
   </w:font>
   <w:font w:name="Symbol">
     <w:panose1 w:val="05050102010706020507"/>
@@ -30468,7 +30417,7 @@
     <w:charset w:val="00"/>
     <w:family w:val="swiss"/>
     <w:pitch w:val="variable"/>
-    <w:sig w:usb0="E0002AFF" w:usb1="4000ACFF" w:usb2="00000001" w:usb3="00000000" w:csb0="000001FF" w:csb1="00000000"/>
+    <w:sig w:usb0="E4002EFF" w:usb1="C200247B" w:usb2="00000009" w:usb3="00000000" w:csb0="000001FF" w:csb1="00000000"/>
   </w:font>
   <w:font w:name="DengXian">
     <w:altName w:val="等线"/>
@@ -30483,7 +30432,7 @@
     <w:charset w:val="00"/>
     <w:family w:val="swiss"/>
     <w:pitch w:val="variable"/>
-    <w:sig w:usb0="A0002AEF" w:usb1="4000207B" w:usb2="00000000" w:usb3="00000000" w:csb0="000001FF" w:csb1="00000000"/>
+    <w:sig w:usb0="E4002EFF" w:usb1="C200247B" w:usb2="00000009" w:usb3="00000000" w:csb0="000001FF" w:csb1="00000000"/>
   </w:font>
   <w:font w:name="DengXian Light">
     <w:altName w:val="等线 Light"/>
@@ -30547,6 +30496,7 @@
     <w:rsid w:val="00A178F5"/>
     <w:rsid w:val="00B27605"/>
     <w:rsid w:val="00C33E89"/>
+    <w:rsid w:val="00C65362"/>
     <w:rsid w:val="00CA1DFB"/>
     <w:rsid w:val="00DF0D6D"/>
   </w:rsids>
@@ -31321,7 +31271,7 @@
 </file>
 
 <file path=customXml/itemProps1.xml><?xml version="1.0" encoding="utf-8"?>
-<ds:datastoreItem xmlns:ds="http://schemas.openxmlformats.org/officeDocument/2006/customXml" ds:itemID="{34B54EDE-9792-4859-AB7A-823D3D62E9BD}">
+<ds:datastoreItem xmlns:ds="http://schemas.openxmlformats.org/officeDocument/2006/customXml" ds:itemID="{593E2242-CEB9-41C2-96D4-1C669669B88C}">
   <ds:schemaRefs>
     <ds:schemaRef ds:uri="http://schemas.openxmlformats.org/officeDocument/2006/bibliography"/>
   </ds:schemaRefs>

</xml_diff>